<commit_message>
add final submission files
</commit_message>
<xml_diff>
--- a/result_team_7.docx
+++ b/result_team_7.docx
@@ -802,32 +802,15 @@
           <w:sz w:val="24"/>
           <w:szCs w:val="24"/>
         </w:rPr>
-        <w:t xml:space="preserve">Built schematic view for </w:t>
-      </w:r>
-      <w:proofErr w:type="spellStart"/>
-      <w:r>
-        <w:rPr>
-          <w:sz w:val="24"/>
-          <w:szCs w:val="24"/>
-        </w:rPr>
-        <w:t>AdderModule</w:t>
-      </w:r>
-      <w:proofErr w:type="spellEnd"/>
-      <w:r>
-        <w:rPr>
-          <w:sz w:val="24"/>
-          <w:szCs w:val="24"/>
-        </w:rPr>
-        <w:t>, Built and tested carry Bypass Adder to compare with CLA, designed layout for PTL Mux half sized NAND, NOR, Inverter, as well as layout for Adder Module</w:t>
-      </w:r>
-    </w:p>
-    <w:p>
-      <w:pPr>
-        <w:rPr>
-          <w:sz w:val="24"/>
-          <w:szCs w:val="24"/>
-        </w:rPr>
-      </w:pPr>
+        <w:t>Built schematic view for AdderModule, Built and tested carry Bypass Adder to compare with CLA, designed layout for PTL Mux half sized NAND, NOR, Inverter, as well as layout for Adder Module</w:t>
+      </w:r>
+      <w:r>
+        <w:rPr>
+          <w:sz w:val="24"/>
+          <w:szCs w:val="24"/>
+        </w:rPr>
+        <w:t>.</w:t>
+      </w:r>
       <w:bookmarkStart w:id="0" w:name="_GoBack"/>
       <w:bookmarkEnd w:id="0"/>
     </w:p>
@@ -846,6 +829,14 @@
           <w:szCs w:val="24"/>
         </w:rPr>
       </w:pPr>
+    </w:p>
+    <w:p>
+      <w:pPr>
+        <w:rPr>
+          <w:sz w:val="24"/>
+          <w:szCs w:val="24"/>
+        </w:rPr>
+      </w:pPr>
       <w:r>
         <w:rPr>
           <w:sz w:val="24"/>
@@ -867,23 +858,7 @@
           <w:sz w:val="24"/>
           <w:szCs w:val="24"/>
         </w:rPr>
-        <w:t xml:space="preserve">Designed circuit used for schematic, sized schematic, built schematic view for Inverting Stage, designed layout for Inverting Stage and </w:t>
-      </w:r>
-      <w:proofErr w:type="spellStart"/>
-      <w:r>
-        <w:rPr>
-          <w:sz w:val="24"/>
-          <w:szCs w:val="24"/>
-        </w:rPr>
-        <w:t>Abs_Value_Detector</w:t>
-      </w:r>
-      <w:proofErr w:type="spellEnd"/>
-      <w:r>
-        <w:rPr>
-          <w:sz w:val="24"/>
-          <w:szCs w:val="24"/>
-        </w:rPr>
-        <w:t>.</w:t>
+        <w:t>Designed circuit used for schematic, sized schematic, built schematic view for Inverting Stage, designed layout for Inverting Stage and Abs_Value_Detector.</w:t>
       </w:r>
     </w:p>
     <w:sectPr>
@@ -1069,6 +1044,7 @@
     <w:lsdException w:name="HTML Sample" w:semiHidden="1" w:unhideWhenUsed="1"/>
     <w:lsdException w:name="HTML Typewriter" w:semiHidden="1" w:unhideWhenUsed="1"/>
     <w:lsdException w:name="HTML Variable" w:semiHidden="1" w:unhideWhenUsed="1"/>
+    <w:lsdException w:name="Normal Table" w:semiHidden="1" w:unhideWhenUsed="1"/>
     <w:lsdException w:name="annotation subject" w:semiHidden="1" w:unhideWhenUsed="1"/>
     <w:lsdException w:name="No List" w:semiHidden="1" w:unhideWhenUsed="1"/>
     <w:lsdException w:name="Outline List 1" w:semiHidden="1" w:unhideWhenUsed="1"/>
@@ -1114,9 +1090,11 @@
     <w:lsdException w:name="Table Subtle 1" w:semiHidden="1" w:unhideWhenUsed="1"/>
     <w:lsdException w:name="Table Subtle 2" w:semiHidden="1" w:unhideWhenUsed="1"/>
     <w:lsdException w:name="Table Web 1" w:semiHidden="1" w:unhideWhenUsed="1"/>
+    <w:lsdException w:name="Table Web 2" w:semiHidden="1" w:unhideWhenUsed="1"/>
     <w:lsdException w:name="Table Web 3" w:semiHidden="1" w:unhideWhenUsed="1"/>
     <w:lsdException w:name="Balloon Text" w:semiHidden="1" w:unhideWhenUsed="1"/>
     <w:lsdException w:name="Table Grid" w:uiPriority="39"/>
+    <w:lsdException w:name="Table Theme" w:semiHidden="1" w:unhideWhenUsed="1"/>
     <w:lsdException w:name="Placeholder Text" w:semiHidden="1"/>
     <w:lsdException w:name="No Spacing" w:uiPriority="1" w:qFormat="1"/>
     <w:lsdException w:name="Light Shading" w:uiPriority="60"/>

</xml_diff>